<commit_message>
update README.md and create 3 unit test
</commit_message>
<xml_diff>
--- a/Data Analysis Capstone Requirements _ Spring 2023.docx
+++ b/Data Analysis Capstone Requirements _ Spring 2023.docx
@@ -133,15 +133,7 @@
         <w:t>Module 4 (Capstone):</w:t>
       </w:r>
       <w:r>
-        <w:t xml:space="preserve"> Ensure the submission of the "Turn </w:t>
-      </w:r>
-      <w:proofErr w:type="gramStart"/>
-      <w:r>
-        <w:t>In</w:t>
-      </w:r>
-      <w:proofErr w:type="gramEnd"/>
-      <w:r>
-        <w:t xml:space="preserve"> Form" for the project. Submissions can be made until the due date/time. The project should be rigorously tested and reviewed by a mentor.</w:t>
+        <w:t xml:space="preserve"> Ensure the submission of the "Turn In Form" for the project. Submissions can be made until the due date/time. The project should be rigorously tested and reviewed by a mentor.</w:t>
       </w:r>
     </w:p>
     <w:p>
@@ -1783,8 +1775,14 @@
             <w:pPr>
               <w:widowControl w:val="0"/>
               <w:spacing w:line="240" w:lineRule="auto"/>
-            </w:pPr>
-            <w:r>
+              <w:rPr>
+                <w:highlight w:val="yellow"/>
+              </w:rPr>
+            </w:pPr>
+            <w:r>
+              <w:rPr>
+                <w:highlight w:val="yellow"/>
+              </w:rPr>
               <w:t xml:space="preserve">Make a visualization with Bokeh. You can create interactive online visualizations with this, but it is more involved than the other plotting libraries! Very cool though. </w:t>
             </w:r>
           </w:p>
@@ -1804,8 +1802,14 @@
             <w:pPr>
               <w:widowControl w:val="0"/>
               <w:spacing w:line="240" w:lineRule="auto"/>
-            </w:pPr>
-            <w:r>
+              <w:rPr>
+                <w:highlight w:val="yellow"/>
+              </w:rPr>
+            </w:pPr>
+            <w:r>
+              <w:rPr>
+                <w:highlight w:val="yellow"/>
+              </w:rPr>
               <w:t xml:space="preserve">Intermediate / Hard </w:t>
             </w:r>
           </w:p>
@@ -1989,8 +1993,14 @@
             <w:pPr>
               <w:widowControl w:val="0"/>
               <w:spacing w:line="240" w:lineRule="auto"/>
-            </w:pPr>
-            <w:r>
+              <w:rPr>
+                <w:highlight w:val="yellow"/>
+              </w:rPr>
+            </w:pPr>
+            <w:r>
+              <w:rPr>
+                <w:highlight w:val="yellow"/>
+              </w:rPr>
               <w:t>Utilize a virtual environment and include instructions in your README on how the user should set one up</w:t>
             </w:r>
           </w:p>
@@ -2010,8 +2020,14 @@
             <w:pPr>
               <w:widowControl w:val="0"/>
               <w:spacing w:line="240" w:lineRule="auto"/>
-            </w:pPr>
-            <w:r>
+              <w:rPr>
+                <w:highlight w:val="yellow"/>
+              </w:rPr>
+            </w:pPr>
+            <w:r>
+              <w:rPr>
+                <w:highlight w:val="yellow"/>
+              </w:rPr>
               <w:t xml:space="preserve">Intermediate </w:t>
             </w:r>
           </w:p>
@@ -2091,16 +2107,28 @@
             <w:pPr>
               <w:widowControl w:val="0"/>
               <w:spacing w:line="240" w:lineRule="auto"/>
-            </w:pPr>
-            <w:r>
+              <w:rPr>
+                <w:highlight w:val="yellow"/>
+              </w:rPr>
+            </w:pPr>
+            <w:r>
+              <w:rPr>
+                <w:highlight w:val="yellow"/>
+              </w:rPr>
               <w:t xml:space="preserve">Write </w:t>
             </w:r>
             <w:proofErr w:type="gramStart"/>
             <w:r>
+              <w:rPr>
+                <w:highlight w:val="yellow"/>
+              </w:rPr>
               <w:t>3 unit</w:t>
             </w:r>
             <w:proofErr w:type="gramEnd"/>
             <w:r>
+              <w:rPr>
+                <w:highlight w:val="yellow"/>
+              </w:rPr>
               <w:t xml:space="preserve"> tests and include instructions on how the user can run them. This will mostly only apply if you’re building custom functions and classes.</w:t>
             </w:r>
           </w:p>
@@ -2120,8 +2148,14 @@
             <w:pPr>
               <w:widowControl w:val="0"/>
               <w:spacing w:line="240" w:lineRule="auto"/>
-            </w:pPr>
-            <w:r>
+              <w:rPr>
+                <w:highlight w:val="yellow"/>
+              </w:rPr>
+            </w:pPr>
+            <w:r>
+              <w:rPr>
+                <w:highlight w:val="yellow"/>
+              </w:rPr>
               <w:t xml:space="preserve">Intermediate </w:t>
             </w:r>
           </w:p>
@@ -2187,7 +2221,13 @@
               <w:spacing w:line="240" w:lineRule="auto"/>
             </w:pPr>
             <w:r>
-              <w:t xml:space="preserve">Build a custom data dictionary and include it either in your README or as a separate document. This will only apply if your data set does not already </w:t>
+              <w:rPr>
+                <w:highlight w:val="yellow"/>
+              </w:rPr>
+              <w:t>Build a custom data dictionary and include it either in your README</w:t>
+            </w:r>
+            <w:r>
+              <w:t xml:space="preserve"> or as a separate document. This will only apply if your data set does not already </w:t>
             </w:r>
             <w:r>
               <w:rPr>
@@ -2217,7 +2257,13 @@
               <w:spacing w:line="240" w:lineRule="auto"/>
             </w:pPr>
             <w:r>
-              <w:t xml:space="preserve">Easy </w:t>
+              <w:rPr>
+                <w:highlight w:val="yellow"/>
+              </w:rPr>
+              <w:t>Easy</w:t>
+            </w:r>
+            <w:r>
+              <w:t xml:space="preserve"> </w:t>
             </w:r>
           </w:p>
         </w:tc>

</xml_diff>